<commit_message>
Capacitive Wheatstone and final report
</commit_message>
<xml_diff>
--- a/Pontes/Pontes.docx
+++ b/Pontes/Pontes.docx
@@ -81,6 +81,9 @@
     <w:p/>
     <w:p>
       <w:r>
+        <w:rPr>
+          <w:noProof/>
+        </w:rPr>
         <w:drawing>
           <wp:inline distT="0" distB="0" distL="0" distR="0" wp14:anchorId="761017E8" wp14:editId="62721D02">
             <wp:extent cx="5400040" cy="4377690"/>
@@ -173,31 +176,7 @@
             <w:color w:val="0070C0"/>
             <w:vertAlign w:val="subscript"/>
           </w:rPr>
-          <m:t>Rd=</m:t>
-        </m:r>
-        <m:r>
-          <w:rPr>
-            <w:rFonts w:ascii="Cambria Math" w:eastAsiaTheme="minorEastAsia" w:hAnsi="Cambria Math"/>
-            <w:color w:val="0070C0"/>
-            <w:vertAlign w:val="subscript"/>
-          </w:rPr>
-          <m:t>Rd</m:t>
-        </m:r>
-        <m:r>
-          <w:rPr>
-            <w:rFonts w:ascii="Cambria Math" w:eastAsiaTheme="minorEastAsia" w:hAnsi="Cambria Math"/>
-            <w:color w:val="0070C0"/>
-            <w:vertAlign w:val="subscript"/>
-          </w:rPr>
-          <m:t>n</m:t>
-        </m:r>
-        <m:r>
-          <w:rPr>
-            <w:rFonts w:ascii="Cambria Math" w:eastAsiaTheme="minorEastAsia" w:hAnsi="Cambria Math"/>
-            <w:color w:val="0070C0"/>
-            <w:vertAlign w:val="subscript"/>
-          </w:rPr>
-          <m:t>=120Ω</m:t>
+          <m:t>Rd=Rdn=120Ω</m:t>
         </m:r>
       </m:oMath>
       <w:r>
@@ -215,23 +194,7 @@
             <w:color w:val="0070C0"/>
             <w:vertAlign w:val="subscript"/>
           </w:rPr>
-          <m:t>Ra=</m:t>
-        </m:r>
-        <m:r>
-          <w:rPr>
-            <w:rFonts w:ascii="Cambria Math" w:eastAsiaTheme="minorEastAsia" w:hAnsi="Cambria Math"/>
-            <w:color w:val="0070C0"/>
-            <w:vertAlign w:val="subscript"/>
-          </w:rPr>
-          <m:t>2400</m:t>
-        </m:r>
-        <m:r>
-          <w:rPr>
-            <w:rFonts w:ascii="Cambria Math" w:eastAsiaTheme="minorEastAsia" w:hAnsi="Cambria Math"/>
-            <w:color w:val="0070C0"/>
-            <w:vertAlign w:val="subscript"/>
-          </w:rPr>
-          <m:t>Ω</m:t>
+          <m:t>Ra=2400Ω</m:t>
         </m:r>
       </m:oMath>
       <w:r>
@@ -316,23 +279,7 @@
             <w:color w:val="0070C0"/>
             <w:vertAlign w:val="subscript"/>
           </w:rPr>
-          <m:t>Rb=</m:t>
-        </m:r>
-        <m:r>
-          <w:rPr>
-            <w:rFonts w:ascii="Cambria Math" w:eastAsiaTheme="minorEastAsia" w:hAnsi="Cambria Math"/>
-            <w:color w:val="0070C0"/>
-            <w:vertAlign w:val="subscript"/>
-          </w:rPr>
-          <m:t>1200</m:t>
-        </m:r>
-        <m:r>
-          <w:rPr>
-            <w:rFonts w:ascii="Cambria Math" w:eastAsiaTheme="minorEastAsia" w:hAnsi="Cambria Math"/>
-            <w:color w:val="0070C0"/>
-            <w:vertAlign w:val="subscript"/>
-          </w:rPr>
-          <m:t>Ω</m:t>
+          <m:t>Rb=1200Ω</m:t>
         </m:r>
       </m:oMath>
     </w:p>
@@ -360,23 +307,7 @@
             <w:color w:val="0070C0"/>
             <w:vertAlign w:val="subscript"/>
           </w:rPr>
-          <m:t>Rd=</m:t>
-        </m:r>
-        <m:r>
-          <w:rPr>
-            <w:rFonts w:ascii="Cambria Math" w:eastAsiaTheme="minorEastAsia" w:hAnsi="Cambria Math"/>
-            <w:color w:val="0070C0"/>
-            <w:vertAlign w:val="subscript"/>
-          </w:rPr>
-          <m:t>0,05</m:t>
-        </m:r>
-        <m:r>
-          <w:rPr>
-            <w:rFonts w:ascii="Cambria Math" w:eastAsiaTheme="minorEastAsia" w:hAnsi="Cambria Math"/>
-            <w:color w:val="0070C0"/>
-            <w:vertAlign w:val="subscript"/>
-          </w:rPr>
-          <m:t xml:space="preserve"> x Ra</m:t>
+          <m:t>Rd=0,05 x Ra</m:t>
         </m:r>
       </m:oMath>
       <w:r>
@@ -410,15 +341,7 @@
             <w:color w:val="0070C0"/>
             <w:vertAlign w:val="subscript"/>
           </w:rPr>
-          <m:t>Rd</m:t>
-        </m:r>
-        <m:r>
-          <w:rPr>
-            <w:rFonts w:ascii="Cambria Math" w:eastAsiaTheme="minorEastAsia" w:hAnsi="Cambria Math"/>
-            <w:color w:val="0070C0"/>
-            <w:vertAlign w:val="subscript"/>
-          </w:rPr>
-          <m:t>+</m:t>
+          <m:t>Rd+</m:t>
         </m:r>
         <m:f>
           <m:fPr>
@@ -458,23 +381,7 @@
             <w:color w:val="0070C0"/>
             <w:vertAlign w:val="subscript"/>
           </w:rPr>
-          <m:t>→</m:t>
-        </m:r>
-        <m:r>
-          <w:rPr>
-            <w:rFonts w:ascii="Cambria Math" w:eastAsiaTheme="minorEastAsia" w:hAnsi="Cambria Math"/>
-            <w:color w:val="0070C0"/>
-            <w:vertAlign w:val="subscript"/>
-          </w:rPr>
-          <m:t>Ra</m:t>
-        </m:r>
-        <m:r>
-          <w:rPr>
-            <w:rFonts w:ascii="Cambria Math" w:eastAsiaTheme="minorEastAsia" w:hAnsi="Cambria Math"/>
-            <w:color w:val="0070C0"/>
-            <w:vertAlign w:val="subscript"/>
-          </w:rPr>
-          <m:t>+</m:t>
+          <m:t>→Ra+</m:t>
         </m:r>
         <m:f>
           <m:fPr>
@@ -531,21 +438,7 @@
             <w:rFonts w:ascii="Cambria Math" w:eastAsiaTheme="minorEastAsia" w:hAnsi="Cambria Math"/>
             <w:color w:val="0070C0"/>
           </w:rPr>
-          <m:t>∆</m:t>
-        </m:r>
-        <m:r>
-          <w:rPr>
-            <w:rFonts w:ascii="Cambria Math" w:eastAsiaTheme="minorEastAsia" w:hAnsi="Cambria Math"/>
-            <w:color w:val="0070C0"/>
-          </w:rPr>
-          <m:t>Rd</m:t>
-        </m:r>
-        <m:r>
-          <w:rPr>
-            <w:rFonts w:ascii="Cambria Math" w:eastAsiaTheme="minorEastAsia" w:hAnsi="Cambria Math"/>
-            <w:color w:val="0070C0"/>
-          </w:rPr>
-          <m:t>=</m:t>
+          <m:t>∆Rd=</m:t>
         </m:r>
         <m:r>
           <m:rPr>
@@ -664,18 +557,8 @@
           <w:color w:val="0070C0"/>
           <w:vertAlign w:val="subscript"/>
         </w:rPr>
-        <w:t>BDm</w:t>
-      </w:r>
-      <w:proofErr w:type="spellStart"/>
-      <w:r>
-        <w:rPr>
-          <w:rFonts w:eastAsiaTheme="minorEastAsia"/>
-          <w:color w:val="0070C0"/>
-          <w:vertAlign w:val="subscript"/>
-        </w:rPr>
-        <w:t>ax</w:t>
-      </w:r>
-      <w:proofErr w:type="spellEnd"/>
+        <w:t>BDmax</w:t>
+      </w:r>
       <m:oMath>
         <m:r>
           <w:rPr>
@@ -821,6 +704,7 @@
       <w:r>
         <w:rPr>
           <w:rFonts w:eastAsiaTheme="minorEastAsia"/>
+          <w:noProof/>
           <w:color w:val="0070C0"/>
           <w:vertAlign w:val="subscript"/>
         </w:rPr>
@@ -900,6 +784,7 @@
       <w:r>
         <w:rPr>
           <w:rFonts w:eastAsiaTheme="minorEastAsia"/>
+          <w:noProof/>
           <w:vertAlign w:val="subscript"/>
         </w:rPr>
         <w:drawing>
@@ -988,6 +873,7 @@
       <w:r>
         <w:rPr>
           <w:rFonts w:eastAsiaTheme="minorEastAsia"/>
+          <w:noProof/>
           <w:vertAlign w:val="subscript"/>
         </w:rPr>
         <w:lastRenderedPageBreak/>
@@ -1107,6 +993,7 @@
       <w:r>
         <w:rPr>
           <w:rFonts w:eastAsiaTheme="minorEastAsia"/>
+          <w:noProof/>
           <w:vertAlign w:val="subscript"/>
         </w:rPr>
         <w:drawing>
@@ -1251,12 +1138,6 @@
       </w:pPr>
     </w:p>
     <w:p>
-      <w:pPr>
-        <w:rPr>
-          <w:rFonts w:eastAsiaTheme="minorEastAsia"/>
-          <w:vertAlign w:val="subscript"/>
-        </w:rPr>
-      </w:pPr>
       <w:r>
         <w:t xml:space="preserve">6º) Faça uma montagem de ponte de WheatStone para medição de capacitâncias, conforme slides do curso. Defina </w:t>
       </w:r>
@@ -1266,9 +1147,1063 @@
       <w:r>
         <w:t xml:space="preserve"> Capacitor com resistência interna a ser medido (chutar valores, lembrando que as resistências internas são tipicamente baixas). Mostre como é feita a medição iterativa com esse circuito (variar resistências e mostrar como VBD diminui até que se atinge um ponto a partir do qual qualquer variação das resistências ajustáveis causa um aumento na tensão VBD).</w:t>
       </w:r>
+      <w:r>
+        <w:t xml:space="preserve"> </w:t>
+      </w:r>
+    </w:p>
+    <w:p>
+      <w:r>
+        <w:t xml:space="preserve"> </w:t>
+      </w:r>
+      <w:r>
+        <w:drawing>
+          <wp:inline distT="0" distB="0" distL="0" distR="0" wp14:anchorId="4C422BB8" wp14:editId="7DB88BCA">
+            <wp:extent cx="6039933" cy="2877207"/>
+            <wp:effectExtent l="0" t="0" r="0" b="0"/>
+            <wp:docPr id="9" name="Imagem 9"/>
+            <wp:cNvGraphicFramePr>
+              <a:graphicFrameLocks xmlns:a="http://schemas.openxmlformats.org/drawingml/2006/main" noChangeAspect="1"/>
+            </wp:cNvGraphicFramePr>
+            <a:graphic xmlns:a="http://schemas.openxmlformats.org/drawingml/2006/main">
+              <a:graphicData uri="http://schemas.openxmlformats.org/drawingml/2006/picture">
+                <pic:pic xmlns:pic="http://schemas.openxmlformats.org/drawingml/2006/picture">
+                  <pic:nvPicPr>
+                    <pic:cNvPr id="1" name=""/>
+                    <pic:cNvPicPr/>
+                  </pic:nvPicPr>
+                  <pic:blipFill>
+                    <a:blip r:embed="rId13"/>
+                    <a:stretch>
+                      <a:fillRect/>
+                    </a:stretch>
+                  </pic:blipFill>
+                  <pic:spPr>
+                    <a:xfrm>
+                      <a:off x="0" y="0"/>
+                      <a:ext cx="6046450" cy="2880312"/>
+                    </a:xfrm>
+                    <a:prstGeom prst="rect">
+                      <a:avLst/>
+                    </a:prstGeom>
+                  </pic:spPr>
+                </pic:pic>
+              </a:graphicData>
+            </a:graphic>
+          </wp:inline>
+        </w:drawing>
+      </w:r>
+    </w:p>
+    <w:p>
+      <w:pPr>
+        <w:jc w:val="center"/>
+        <w:rPr>
+          <w:rFonts w:eastAsiaTheme="minorEastAsia"/>
+          <w:color w:val="0070C0"/>
+          <w:vertAlign w:val="subscript"/>
+        </w:rPr>
+      </w:pPr>
+      <m:oMathPara>
+        <m:oMathParaPr>
+          <m:jc m:val="center"/>
+        </m:oMathParaPr>
+        <m:oMath>
+          <m:r>
+            <w:rPr>
+              <w:rFonts w:ascii="Cambria Math" w:eastAsiaTheme="minorEastAsia" w:hAnsi="Cambria Math"/>
+              <w:color w:val="0070C0"/>
+              <w:vertAlign w:val="subscript"/>
+            </w:rPr>
+            <m:t>Z1Z</m:t>
+          </m:r>
+          <m:r>
+            <w:rPr>
+              <w:rFonts w:ascii="Cambria Math" w:eastAsiaTheme="minorEastAsia" w:hAnsi="Cambria Math"/>
+              <w:color w:val="0070C0"/>
+              <w:vertAlign w:val="subscript"/>
+            </w:rPr>
+            <m:t>x</m:t>
+          </m:r>
+          <m:r>
+            <w:rPr>
+              <w:rFonts w:ascii="Cambria Math" w:eastAsiaTheme="minorEastAsia" w:hAnsi="Cambria Math"/>
+              <w:color w:val="0070C0"/>
+              <w:vertAlign w:val="subscript"/>
+            </w:rPr>
+            <m:t>=Z2Z</m:t>
+          </m:r>
+          <m:r>
+            <w:rPr>
+              <w:rFonts w:ascii="Cambria Math" w:eastAsiaTheme="minorEastAsia" w:hAnsi="Cambria Math"/>
+              <w:color w:val="0070C0"/>
+              <w:vertAlign w:val="subscript"/>
+            </w:rPr>
+            <m:t>3</m:t>
+          </m:r>
+        </m:oMath>
+      </m:oMathPara>
+    </w:p>
+    <w:p>
+      <w:pPr>
+        <w:jc w:val="center"/>
+        <w:rPr>
+          <w:color w:val="0070C0"/>
+        </w:rPr>
+      </w:pPr>
+      <m:oMathPara>
+        <m:oMathParaPr>
+          <m:jc m:val="center"/>
+        </m:oMathParaPr>
+        <m:oMath>
+          <m:r>
+            <w:rPr>
+              <w:rFonts w:ascii="Cambria Math" w:hAnsi="Cambria Math"/>
+              <w:color w:val="0070C0"/>
+            </w:rPr>
+            <m:t>R</m:t>
+          </m:r>
+          <m:r>
+            <w:rPr>
+              <w:rFonts w:ascii="Cambria Math" w:hAnsi="Cambria Math"/>
+              <w:color w:val="0070C0"/>
+            </w:rPr>
+            <m:t>1R</m:t>
+          </m:r>
+          <m:r>
+            <w:rPr>
+              <w:rFonts w:ascii="Cambria Math" w:hAnsi="Cambria Math"/>
+              <w:color w:val="0070C0"/>
+            </w:rPr>
+            <m:t>x</m:t>
+          </m:r>
+          <m:r>
+            <w:rPr>
+              <w:rFonts w:ascii="Cambria Math" w:hAnsi="Cambria Math"/>
+              <w:color w:val="0070C0"/>
+            </w:rPr>
+            <m:t xml:space="preserve">+ </m:t>
+          </m:r>
+          <m:f>
+            <m:fPr>
+              <m:ctrlPr>
+                <w:rPr>
+                  <w:rFonts w:ascii="Cambria Math" w:eastAsiaTheme="minorEastAsia" w:hAnsi="Cambria Math"/>
+                  <w:color w:val="0070C0"/>
+                </w:rPr>
+              </m:ctrlPr>
+            </m:fPr>
+            <m:num>
+              <m:r>
+                <w:rPr>
+                  <w:rFonts w:ascii="Cambria Math" w:eastAsiaTheme="minorEastAsia" w:hAnsi="Cambria Math"/>
+                  <w:color w:val="0070C0"/>
+                </w:rPr>
+                <m:t>R1</m:t>
+              </m:r>
+            </m:num>
+            <m:den>
+              <m:r>
+                <w:rPr>
+                  <w:rFonts w:ascii="Cambria Math" w:eastAsiaTheme="minorEastAsia" w:hAnsi="Cambria Math"/>
+                  <w:color w:val="0070C0"/>
+                </w:rPr>
+                <m:t>jωC</m:t>
+              </m:r>
+              <m:r>
+                <w:rPr>
+                  <w:rFonts w:ascii="Cambria Math" w:eastAsiaTheme="minorEastAsia" w:hAnsi="Cambria Math"/>
+                  <w:color w:val="0070C0"/>
+                </w:rPr>
+                <m:t>x</m:t>
+              </m:r>
+            </m:den>
+          </m:f>
+          <m:r>
+            <w:rPr>
+              <w:rFonts w:ascii="Cambria Math" w:eastAsiaTheme="minorEastAsia" w:hAnsi="Cambria Math"/>
+              <w:color w:val="0070C0"/>
+            </w:rPr>
+            <m:t>=R2R3+</m:t>
+          </m:r>
+          <m:f>
+            <m:fPr>
+              <m:ctrlPr>
+                <w:rPr>
+                  <w:rFonts w:ascii="Cambria Math" w:eastAsiaTheme="minorEastAsia" w:hAnsi="Cambria Math"/>
+                  <w:i/>
+                  <w:color w:val="0070C0"/>
+                </w:rPr>
+              </m:ctrlPr>
+            </m:fPr>
+            <m:num>
+              <m:r>
+                <w:rPr>
+                  <w:rFonts w:ascii="Cambria Math" w:eastAsiaTheme="minorEastAsia" w:hAnsi="Cambria Math"/>
+                  <w:color w:val="0070C0"/>
+                </w:rPr>
+                <m:t>R2</m:t>
+              </m:r>
+            </m:num>
+            <m:den>
+              <m:r>
+                <w:rPr>
+                  <w:rFonts w:ascii="Cambria Math" w:eastAsiaTheme="minorEastAsia" w:hAnsi="Cambria Math"/>
+                  <w:color w:val="0070C0"/>
+                </w:rPr>
+                <m:t>jωC</m:t>
+              </m:r>
+              <m:r>
+                <w:rPr>
+                  <w:rFonts w:ascii="Cambria Math" w:eastAsiaTheme="minorEastAsia" w:hAnsi="Cambria Math"/>
+                  <w:color w:val="0070C0"/>
+                </w:rPr>
+                <m:t>3</m:t>
+              </m:r>
+            </m:den>
+          </m:f>
+        </m:oMath>
+      </m:oMathPara>
+    </w:p>
+    <w:p>
+      <w:pPr>
+        <w:jc w:val="center"/>
+        <w:rPr>
+          <w:rFonts w:eastAsiaTheme="minorEastAsia"/>
+          <w:color w:val="0070C0"/>
+        </w:rPr>
+      </w:pPr>
+      <m:oMathPara>
+        <m:oMathParaPr>
+          <m:jc m:val="center"/>
+        </m:oMathParaPr>
+        <m:oMath>
+          <m:r>
+            <w:rPr>
+              <w:rFonts w:ascii="Cambria Math" w:hAnsi="Cambria Math"/>
+              <w:color w:val="0070C0"/>
+            </w:rPr>
+            <m:t>Rx=</m:t>
+          </m:r>
+          <m:f>
+            <m:fPr>
+              <m:ctrlPr>
+                <w:rPr>
+                  <w:rFonts w:ascii="Cambria Math" w:hAnsi="Cambria Math"/>
+                  <w:i/>
+                  <w:color w:val="0070C0"/>
+                </w:rPr>
+              </m:ctrlPr>
+            </m:fPr>
+            <m:num>
+              <m:r>
+                <w:rPr>
+                  <w:rFonts w:ascii="Cambria Math" w:hAnsi="Cambria Math"/>
+                  <w:color w:val="0070C0"/>
+                </w:rPr>
+                <m:t>R2R3</m:t>
+              </m:r>
+            </m:num>
+            <m:den>
+              <m:r>
+                <w:rPr>
+                  <w:rFonts w:ascii="Cambria Math" w:hAnsi="Cambria Math"/>
+                  <w:color w:val="0070C0"/>
+                </w:rPr>
+                <m:t>R1</m:t>
+              </m:r>
+            </m:den>
+          </m:f>
+          <m:r>
+            <w:rPr>
+              <w:rFonts w:ascii="Cambria Math" w:hAnsi="Cambria Math"/>
+              <w:color w:val="0070C0"/>
+            </w:rPr>
+            <m:t>→Rx=</m:t>
+          </m:r>
+          <m:r>
+            <w:rPr>
+              <w:rFonts w:ascii="Cambria Math" w:hAnsi="Cambria Math"/>
+              <w:color w:val="0070C0"/>
+            </w:rPr>
+            <m:t>1Ω</m:t>
+          </m:r>
+          <m:r>
+            <w:rPr>
+              <w:rFonts w:ascii="Cambria Math" w:hAnsi="Cambria Math"/>
+              <w:color w:val="0070C0"/>
+            </w:rPr>
+            <m:t>→equilibrado</m:t>
+          </m:r>
+        </m:oMath>
+      </m:oMathPara>
+    </w:p>
+    <w:p>
+      <w:pPr>
+        <w:jc w:val="center"/>
+        <w:rPr>
+          <w:rFonts w:eastAsiaTheme="minorEastAsia"/>
+          <w:color w:val="0070C0"/>
+        </w:rPr>
+      </w:pPr>
+      <m:oMathPara>
+        <m:oMathParaPr>
+          <m:jc m:val="center"/>
+        </m:oMathParaPr>
+        <m:oMath>
+          <m:r>
+            <w:rPr>
+              <w:rFonts w:ascii="Cambria Math" w:hAnsi="Cambria Math"/>
+              <w:color w:val="0070C0"/>
+            </w:rPr>
+            <m:t>C</m:t>
+          </m:r>
+          <m:r>
+            <w:rPr>
+              <w:rFonts w:ascii="Cambria Math" w:hAnsi="Cambria Math"/>
+              <w:color w:val="0070C0"/>
+            </w:rPr>
+            <m:t>x=</m:t>
+          </m:r>
+          <m:f>
+            <m:fPr>
+              <m:ctrlPr>
+                <w:rPr>
+                  <w:rFonts w:ascii="Cambria Math" w:hAnsi="Cambria Math"/>
+                  <w:i/>
+                  <w:color w:val="0070C0"/>
+                </w:rPr>
+              </m:ctrlPr>
+            </m:fPr>
+            <m:num>
+              <m:r>
+                <w:rPr>
+                  <w:rFonts w:ascii="Cambria Math" w:hAnsi="Cambria Math"/>
+                  <w:color w:val="0070C0"/>
+                </w:rPr>
+                <m:t>R</m:t>
+              </m:r>
+              <m:r>
+                <w:rPr>
+                  <w:rFonts w:ascii="Cambria Math" w:hAnsi="Cambria Math"/>
+                  <w:color w:val="0070C0"/>
+                </w:rPr>
+                <m:t>1</m:t>
+              </m:r>
+            </m:num>
+            <m:den>
+              <m:r>
+                <w:rPr>
+                  <w:rFonts w:ascii="Cambria Math" w:hAnsi="Cambria Math"/>
+                  <w:color w:val="0070C0"/>
+                </w:rPr>
+                <m:t>R</m:t>
+              </m:r>
+              <m:r>
+                <w:rPr>
+                  <w:rFonts w:ascii="Cambria Math" w:hAnsi="Cambria Math"/>
+                  <w:color w:val="0070C0"/>
+                </w:rPr>
+                <m:t>2</m:t>
+              </m:r>
+            </m:den>
+          </m:f>
+          <m:r>
+            <w:rPr>
+              <w:rFonts w:ascii="Cambria Math" w:hAnsi="Cambria Math"/>
+              <w:color w:val="0070C0"/>
+            </w:rPr>
+            <m:t>xC3</m:t>
+          </m:r>
+          <m:r>
+            <w:rPr>
+              <w:rFonts w:ascii="Cambria Math" w:eastAsiaTheme="minorEastAsia" w:hAnsi="Cambria Math"/>
+              <w:color w:val="0070C0"/>
+            </w:rPr>
+            <m:t>→Cx=</m:t>
+          </m:r>
+          <m:r>
+            <w:rPr>
+              <w:rFonts w:ascii="Cambria Math" w:eastAsiaTheme="minorEastAsia" w:hAnsi="Cambria Math"/>
+              <w:color w:val="0070C0"/>
+            </w:rPr>
+            <m:t>2.4u</m:t>
+          </m:r>
+          <m:r>
+            <w:rPr>
+              <w:rFonts w:ascii="Cambria Math" w:eastAsiaTheme="minorEastAsia" w:hAnsi="Cambria Math"/>
+              <w:color w:val="0070C0"/>
+            </w:rPr>
+            <m:t>C→equilibrado</m:t>
+          </m:r>
+        </m:oMath>
+      </m:oMathPara>
+    </w:p>
+    <w:p>
+      <w:pPr>
+        <w:rPr>
+          <w:rFonts w:eastAsiaTheme="minorEastAsia"/>
+          <w:color w:val="0070C0"/>
+        </w:rPr>
+      </w:pPr>
+      <w:r>
+        <w:rPr>
+          <w:rFonts w:eastAsiaTheme="minorEastAsia"/>
+          <w:color w:val="0070C0"/>
+        </w:rPr>
+        <w:t>Começando a variar  R1</w:t>
+      </w:r>
+      <w:r>
+        <w:rPr>
+          <w:rFonts w:eastAsiaTheme="minorEastAsia"/>
+          <w:color w:val="0070C0"/>
+        </w:rPr>
+        <w:t xml:space="preserve"> de 2k</w:t>
+      </w:r>
+      <w:r>
+        <w:rPr>
+          <w:rFonts w:eastAsiaTheme="minorEastAsia" w:cstheme="minorHAnsi"/>
+          <w:color w:val="0070C0"/>
+        </w:rPr>
+        <w:t>Ω</w:t>
+      </w:r>
+      <w:r>
+        <w:rPr>
+          <w:rFonts w:eastAsiaTheme="minorEastAsia"/>
+          <w:color w:val="0070C0"/>
+        </w:rPr>
+        <w:t xml:space="preserve"> a 48k</w:t>
+      </w:r>
+      <w:r>
+        <w:rPr>
+          <w:rFonts w:eastAsiaTheme="minorEastAsia" w:cstheme="minorHAnsi"/>
+          <w:color w:val="0070C0"/>
+        </w:rPr>
+        <w:t>Ω</w:t>
+      </w:r>
+      <w:r>
+        <w:rPr>
+          <w:rFonts w:eastAsiaTheme="minorEastAsia"/>
+          <w:color w:val="0070C0"/>
+        </w:rPr>
+        <w:t xml:space="preserve"> com passo de 2k</w:t>
+      </w:r>
+      <w:r>
+        <w:rPr>
+          <w:rFonts w:eastAsiaTheme="minorEastAsia" w:cstheme="minorHAnsi"/>
+          <w:color w:val="0070C0"/>
+        </w:rPr>
+        <w:t>Ω</w:t>
+      </w:r>
+      <w:r>
+        <w:rPr>
+          <w:rFonts w:eastAsiaTheme="minorEastAsia"/>
+          <w:color w:val="0070C0"/>
+        </w:rPr>
+        <w:t xml:space="preserve"> ao alterar R3 para 5</w:t>
+      </w:r>
+      <w:r>
+        <w:rPr>
+          <w:rFonts w:eastAsiaTheme="minorEastAsia" w:cstheme="minorHAnsi"/>
+          <w:color w:val="0070C0"/>
+        </w:rPr>
+        <w:t>Ω</w:t>
+      </w:r>
+      <w:r>
+        <w:rPr>
+          <w:rFonts w:eastAsiaTheme="minorEastAsia"/>
+          <w:color w:val="0070C0"/>
+        </w:rPr>
+        <w:t xml:space="preserve"> para manter o equilíbrio do sistema,</w:t>
+      </w:r>
+      <w:r>
+        <w:rPr>
+          <w:rFonts w:eastAsiaTheme="minorEastAsia"/>
+          <w:color w:val="0070C0"/>
+        </w:rPr>
+        <w:t xml:space="preserve"> foram encontrados </w:t>
+      </w:r>
+      <w:r>
+        <w:rPr>
+          <w:rFonts w:eastAsiaTheme="minorEastAsia"/>
+          <w:color w:val="0070C0"/>
+        </w:rPr>
+        <w:t>os seguintes valores de V</w:t>
+      </w:r>
+      <w:r>
+        <w:rPr>
+          <w:rFonts w:eastAsiaTheme="minorEastAsia"/>
+          <w:color w:val="0070C0"/>
+          <w:vertAlign w:val="subscript"/>
+        </w:rPr>
+        <w:t>BD</w:t>
+      </w:r>
+      <w:r>
+        <w:rPr>
+          <w:rFonts w:eastAsiaTheme="minorEastAsia"/>
+          <w:color w:val="0070C0"/>
+        </w:rPr>
+        <w:t>.</w:t>
+      </w:r>
+    </w:p>
+    <w:p>
+      <w:pPr>
+        <w:rPr>
+          <w:rFonts w:eastAsiaTheme="minorEastAsia"/>
+          <w:color w:val="0070C0"/>
+        </w:rPr>
+      </w:pPr>
+      <w:r>
+        <w:rPr>
+          <w:rFonts w:eastAsiaTheme="minorEastAsia"/>
+          <w:color w:val="0070C0"/>
+        </w:rPr>
+        <w:drawing>
+          <wp:inline distT="0" distB="0" distL="0" distR="0" wp14:anchorId="1110198E" wp14:editId="3D68E1E8">
+            <wp:extent cx="6006662" cy="2893143"/>
+            <wp:effectExtent l="0" t="0" r="0" b="2540"/>
+            <wp:docPr id="10" name="Imagem 10"/>
+            <wp:cNvGraphicFramePr>
+              <a:graphicFrameLocks xmlns:a="http://schemas.openxmlformats.org/drawingml/2006/main" noChangeAspect="1"/>
+            </wp:cNvGraphicFramePr>
+            <a:graphic xmlns:a="http://schemas.openxmlformats.org/drawingml/2006/main">
+              <a:graphicData uri="http://schemas.openxmlformats.org/drawingml/2006/picture">
+                <pic:pic xmlns:pic="http://schemas.openxmlformats.org/drawingml/2006/picture">
+                  <pic:nvPicPr>
+                    <pic:cNvPr id="1" name=""/>
+                    <pic:cNvPicPr/>
+                  </pic:nvPicPr>
+                  <pic:blipFill>
+                    <a:blip r:embed="rId14"/>
+                    <a:stretch>
+                      <a:fillRect/>
+                    </a:stretch>
+                  </pic:blipFill>
+                  <pic:spPr>
+                    <a:xfrm>
+                      <a:off x="0" y="0"/>
+                      <a:ext cx="6018040" cy="2898623"/>
+                    </a:xfrm>
+                    <a:prstGeom prst="rect">
+                      <a:avLst/>
+                    </a:prstGeom>
+                  </pic:spPr>
+                </pic:pic>
+              </a:graphicData>
+            </a:graphic>
+          </wp:inline>
+        </w:drawing>
+      </w:r>
+    </w:p>
+    <w:p>
+      <w:pPr>
+        <w:rPr>
+          <w:rFonts w:eastAsiaTheme="minorEastAsia"/>
+          <w:color w:val="0070C0"/>
+        </w:rPr>
+      </w:pPr>
+    </w:p>
+    <w:p>
+      <w:pPr>
+        <w:rPr>
+          <w:rFonts w:eastAsiaTheme="minorEastAsia"/>
+          <w:color w:val="0070C0"/>
+        </w:rPr>
+      </w:pPr>
+    </w:p>
+    <w:p>
+      <w:pPr>
+        <w:rPr>
+          <w:rFonts w:eastAsiaTheme="minorEastAsia" w:cstheme="minorHAnsi"/>
+          <w:color w:val="0070C0"/>
+        </w:rPr>
+      </w:pPr>
+      <w:r>
+        <w:rPr>
+          <w:rFonts w:eastAsiaTheme="minorEastAsia"/>
+          <w:color w:val="0070C0"/>
+        </w:rPr>
+        <w:t>Sendo assim diminuindo o espectro de variação de R1 de 14k</w:t>
+      </w:r>
+      <w:r>
+        <w:rPr>
+          <w:rFonts w:eastAsiaTheme="minorEastAsia" w:cstheme="minorHAnsi"/>
+          <w:color w:val="0070C0"/>
+        </w:rPr>
+        <w:t>Ω</w:t>
+      </w:r>
+      <w:r>
+        <w:rPr>
+          <w:rFonts w:eastAsiaTheme="minorEastAsia"/>
+          <w:color w:val="0070C0"/>
+        </w:rPr>
+        <w:t xml:space="preserve"> a 34k</w:t>
+      </w:r>
+      <w:r>
+        <w:rPr>
+          <w:rFonts w:eastAsiaTheme="minorEastAsia" w:cstheme="minorHAnsi"/>
+          <w:color w:val="0070C0"/>
+        </w:rPr>
+        <w:t>Ω</w:t>
+      </w:r>
+      <w:r>
+        <w:rPr>
+          <w:rFonts w:eastAsiaTheme="minorEastAsia" w:cstheme="minorHAnsi"/>
+          <w:color w:val="0070C0"/>
+        </w:rPr>
+        <w:t xml:space="preserve"> e mantendo o mesmo passo</w:t>
+      </w:r>
+      <w:r>
+        <w:rPr>
+          <w:rFonts w:eastAsiaTheme="minorEastAsia" w:cstheme="minorHAnsi"/>
+          <w:color w:val="0070C0"/>
+        </w:rPr>
+        <w:t>, o seguinte gráfico foi exibido</w:t>
+      </w:r>
+    </w:p>
+    <w:p>
+      <w:pPr>
+        <w:rPr>
+          <w:rFonts w:eastAsiaTheme="minorEastAsia" w:cstheme="minorHAnsi"/>
+          <w:color w:val="0070C0"/>
+        </w:rPr>
+      </w:pPr>
+      <w:r>
+        <w:rPr>
+          <w:rFonts w:eastAsiaTheme="minorEastAsia" w:cstheme="minorHAnsi"/>
+          <w:color w:val="0070C0"/>
+        </w:rPr>
+        <w:drawing>
+          <wp:inline distT="0" distB="0" distL="0" distR="0" wp14:anchorId="1A8DB3B8" wp14:editId="360F8916">
+            <wp:extent cx="6132786" cy="2982017"/>
+            <wp:effectExtent l="0" t="0" r="1905" b="8890"/>
+            <wp:docPr id="11" name="Imagem 11"/>
+            <wp:cNvGraphicFramePr>
+              <a:graphicFrameLocks xmlns:a="http://schemas.openxmlformats.org/drawingml/2006/main" noChangeAspect="1"/>
+            </wp:cNvGraphicFramePr>
+            <a:graphic xmlns:a="http://schemas.openxmlformats.org/drawingml/2006/main">
+              <a:graphicData uri="http://schemas.openxmlformats.org/drawingml/2006/picture">
+                <pic:pic xmlns:pic="http://schemas.openxmlformats.org/drawingml/2006/picture">
+                  <pic:nvPicPr>
+                    <pic:cNvPr id="1" name=""/>
+                    <pic:cNvPicPr/>
+                  </pic:nvPicPr>
+                  <pic:blipFill>
+                    <a:blip r:embed="rId15"/>
+                    <a:stretch>
+                      <a:fillRect/>
+                    </a:stretch>
+                  </pic:blipFill>
+                  <pic:spPr>
+                    <a:xfrm>
+                      <a:off x="0" y="0"/>
+                      <a:ext cx="6155321" cy="2992975"/>
+                    </a:xfrm>
+                    <a:prstGeom prst="rect">
+                      <a:avLst/>
+                    </a:prstGeom>
+                  </pic:spPr>
+                </pic:pic>
+              </a:graphicData>
+            </a:graphic>
+          </wp:inline>
+        </w:drawing>
+      </w:r>
+      <w:r>
+        <w:rPr>
+          <w:rFonts w:eastAsiaTheme="minorEastAsia" w:cstheme="minorHAnsi"/>
+          <w:color w:val="0070C0"/>
+        </w:rPr>
+        <w:t>]</w:t>
+      </w:r>
+    </w:p>
+    <w:p>
+      <w:pPr>
+        <w:rPr>
+          <w:rFonts w:eastAsiaTheme="minorEastAsia" w:cstheme="minorHAnsi"/>
+          <w:color w:val="0070C0"/>
+        </w:rPr>
+      </w:pPr>
+    </w:p>
+    <w:p>
+      <w:pPr>
+        <w:rPr>
+          <w:rFonts w:eastAsiaTheme="minorEastAsia" w:cstheme="minorHAnsi"/>
+          <w:color w:val="0070C0"/>
+        </w:rPr>
+      </w:pPr>
+    </w:p>
+    <w:p>
+      <w:pPr>
+        <w:rPr>
+          <w:rFonts w:eastAsiaTheme="minorEastAsia" w:cstheme="minorHAnsi"/>
+          <w:color w:val="0070C0"/>
+        </w:rPr>
+      </w:pPr>
+      <w:r>
+        <w:rPr>
+          <w:rFonts w:eastAsiaTheme="minorEastAsia" w:cstheme="minorHAnsi"/>
+          <w:color w:val="0070C0"/>
+        </w:rPr>
+        <w:t>Restringindo novamente o espectro para 22k</w:t>
+      </w:r>
+      <w:r>
+        <w:rPr>
+          <w:rFonts w:eastAsiaTheme="minorEastAsia" w:cstheme="minorHAnsi"/>
+          <w:color w:val="0070C0"/>
+        </w:rPr>
+        <w:t>Ω</w:t>
+      </w:r>
+      <w:r>
+        <w:rPr>
+          <w:rFonts w:eastAsiaTheme="minorEastAsia" w:cstheme="minorHAnsi"/>
+          <w:color w:val="0070C0"/>
+        </w:rPr>
+        <w:t xml:space="preserve"> a 26k</w:t>
+      </w:r>
+      <w:r>
+        <w:rPr>
+          <w:rFonts w:eastAsiaTheme="minorEastAsia" w:cstheme="minorHAnsi"/>
+          <w:color w:val="0070C0"/>
+        </w:rPr>
+        <w:t>Ω</w:t>
+      </w:r>
+      <w:r>
+        <w:rPr>
+          <w:rFonts w:eastAsiaTheme="minorEastAsia" w:cstheme="minorHAnsi"/>
+          <w:color w:val="0070C0"/>
+        </w:rPr>
+        <w:t xml:space="preserve"> com passo de 500</w:t>
+      </w:r>
+      <w:r>
+        <w:rPr>
+          <w:rFonts w:eastAsiaTheme="minorEastAsia" w:cstheme="minorHAnsi"/>
+          <w:color w:val="0070C0"/>
+        </w:rPr>
+        <w:t>Ω</w:t>
+      </w:r>
+      <w:r>
+        <w:rPr>
+          <w:rFonts w:eastAsiaTheme="minorEastAsia" w:cstheme="minorHAnsi"/>
+          <w:color w:val="0070C0"/>
+        </w:rPr>
+        <w:t xml:space="preserve"> foi obtido</w:t>
+      </w:r>
+    </w:p>
+    <w:p>
+      <w:pPr>
+        <w:rPr>
+          <w:rFonts w:eastAsiaTheme="minorEastAsia" w:cstheme="minorHAnsi"/>
+          <w:color w:val="0070C0"/>
+        </w:rPr>
+      </w:pPr>
+      <w:r>
+        <w:rPr>
+          <w:rFonts w:eastAsiaTheme="minorEastAsia" w:cstheme="minorHAnsi"/>
+          <w:color w:val="0070C0"/>
+        </w:rPr>
+        <w:drawing>
+          <wp:inline distT="0" distB="0" distL="0" distR="0" wp14:anchorId="7B5B9D4D" wp14:editId="19F2EADB">
+            <wp:extent cx="6359564" cy="3090042"/>
+            <wp:effectExtent l="0" t="0" r="3175" b="0"/>
+            <wp:docPr id="13" name="Imagem 13"/>
+            <wp:cNvGraphicFramePr>
+              <a:graphicFrameLocks xmlns:a="http://schemas.openxmlformats.org/drawingml/2006/main" noChangeAspect="1"/>
+            </wp:cNvGraphicFramePr>
+            <a:graphic xmlns:a="http://schemas.openxmlformats.org/drawingml/2006/main">
+              <a:graphicData uri="http://schemas.openxmlformats.org/drawingml/2006/picture">
+                <pic:pic xmlns:pic="http://schemas.openxmlformats.org/drawingml/2006/picture">
+                  <pic:nvPicPr>
+                    <pic:cNvPr id="1" name=""/>
+                    <pic:cNvPicPr/>
+                  </pic:nvPicPr>
+                  <pic:blipFill>
+                    <a:blip r:embed="rId16"/>
+                    <a:stretch>
+                      <a:fillRect/>
+                    </a:stretch>
+                  </pic:blipFill>
+                  <pic:spPr>
+                    <a:xfrm>
+                      <a:off x="0" y="0"/>
+                      <a:ext cx="6395148" cy="3107332"/>
+                    </a:xfrm>
+                    <a:prstGeom prst="rect">
+                      <a:avLst/>
+                    </a:prstGeom>
+                  </pic:spPr>
+                </pic:pic>
+              </a:graphicData>
+            </a:graphic>
+          </wp:inline>
+        </w:drawing>
+      </w:r>
+    </w:p>
+    <w:p>
+      <w:pPr>
+        <w:rPr>
+          <w:rFonts w:eastAsiaTheme="minorEastAsia"/>
+          <w:color w:val="0070C0"/>
+        </w:rPr>
+      </w:pPr>
+    </w:p>
+    <w:p>
+      <w:pPr>
+        <w:rPr>
+          <w:rFonts w:eastAsiaTheme="minorEastAsia" w:cstheme="minorHAnsi"/>
+          <w:color w:val="0070C0"/>
+        </w:rPr>
+      </w:pPr>
+    </w:p>
+    <w:p>
+      <w:pPr>
+        <w:rPr>
+          <w:rFonts w:eastAsiaTheme="minorEastAsia" w:cstheme="minorHAnsi"/>
+          <w:color w:val="0070C0"/>
+        </w:rPr>
+      </w:pPr>
+    </w:p>
+    <w:p>
+      <w:pPr>
+        <w:rPr>
+          <w:rFonts w:eastAsiaTheme="minorEastAsia" w:cstheme="minorHAnsi"/>
+          <w:color w:val="0070C0"/>
+        </w:rPr>
+      </w:pPr>
+    </w:p>
+    <w:p>
+      <w:pPr>
+        <w:rPr>
+          <w:rFonts w:eastAsiaTheme="minorEastAsia" w:cstheme="minorHAnsi"/>
+          <w:color w:val="0070C0"/>
+        </w:rPr>
+      </w:pPr>
+    </w:p>
+    <w:p>
+      <w:pPr>
+        <w:rPr>
+          <w:rFonts w:eastAsiaTheme="minorEastAsia" w:cstheme="minorHAnsi"/>
+          <w:color w:val="0070C0"/>
+        </w:rPr>
+      </w:pPr>
+      <w:r>
+        <w:rPr>
+          <w:rFonts w:eastAsiaTheme="minorEastAsia" w:cstheme="minorHAnsi"/>
+          <w:color w:val="0070C0"/>
+        </w:rPr>
+        <w:lastRenderedPageBreak/>
+        <w:t>Restringindo novamente o espectro para 2</w:t>
+      </w:r>
+      <w:r>
+        <w:rPr>
+          <w:rFonts w:eastAsiaTheme="minorEastAsia" w:cstheme="minorHAnsi"/>
+          <w:color w:val="0070C0"/>
+        </w:rPr>
+        <w:t>3,5</w:t>
+      </w:r>
+      <w:r>
+        <w:rPr>
+          <w:rFonts w:eastAsiaTheme="minorEastAsia" w:cstheme="minorHAnsi"/>
+          <w:color w:val="0070C0"/>
+        </w:rPr>
+        <w:t>kΩ a 2</w:t>
+      </w:r>
+      <w:r>
+        <w:rPr>
+          <w:rFonts w:eastAsiaTheme="minorEastAsia" w:cstheme="minorHAnsi"/>
+          <w:color w:val="0070C0"/>
+        </w:rPr>
+        <w:t>4,5</w:t>
+      </w:r>
+      <w:r>
+        <w:rPr>
+          <w:rFonts w:eastAsiaTheme="minorEastAsia" w:cstheme="minorHAnsi"/>
+          <w:color w:val="0070C0"/>
+        </w:rPr>
+        <w:t xml:space="preserve">kΩ com passo de </w:t>
+      </w:r>
+      <w:r>
+        <w:rPr>
+          <w:rFonts w:eastAsiaTheme="minorEastAsia" w:cstheme="minorHAnsi"/>
+          <w:color w:val="0070C0"/>
+        </w:rPr>
+        <w:t>100</w:t>
+      </w:r>
+      <w:r>
+        <w:rPr>
+          <w:rFonts w:eastAsiaTheme="minorEastAsia" w:cstheme="minorHAnsi"/>
+          <w:color w:val="0070C0"/>
+        </w:rPr>
+        <w:t>Ω foi obtido</w:t>
+      </w:r>
+    </w:p>
+    <w:p>
+      <w:pPr>
+        <w:rPr>
+          <w:rFonts w:eastAsiaTheme="minorEastAsia" w:cstheme="minorHAnsi"/>
+          <w:color w:val="0070C0"/>
+        </w:rPr>
+      </w:pPr>
+      <w:r>
+        <w:rPr>
+          <w:rFonts w:eastAsiaTheme="minorEastAsia" w:cstheme="minorHAnsi"/>
+          <w:color w:val="0070C0"/>
+        </w:rPr>
+        <w:drawing>
+          <wp:inline distT="0" distB="0" distL="0" distR="0" wp14:anchorId="5BDBBE79" wp14:editId="04F457A1">
+            <wp:extent cx="5400040" cy="2626360"/>
+            <wp:effectExtent l="0" t="0" r="0" b="2540"/>
+            <wp:docPr id="14" name="Imagem 14"/>
+            <wp:cNvGraphicFramePr>
+              <a:graphicFrameLocks xmlns:a="http://schemas.openxmlformats.org/drawingml/2006/main" noChangeAspect="1"/>
+            </wp:cNvGraphicFramePr>
+            <a:graphic xmlns:a="http://schemas.openxmlformats.org/drawingml/2006/main">
+              <a:graphicData uri="http://schemas.openxmlformats.org/drawingml/2006/picture">
+                <pic:pic xmlns:pic="http://schemas.openxmlformats.org/drawingml/2006/picture">
+                  <pic:nvPicPr>
+                    <pic:cNvPr id="1" name=""/>
+                    <pic:cNvPicPr/>
+                  </pic:nvPicPr>
+                  <pic:blipFill>
+                    <a:blip r:embed="rId17"/>
+                    <a:stretch>
+                      <a:fillRect/>
+                    </a:stretch>
+                  </pic:blipFill>
+                  <pic:spPr>
+                    <a:xfrm>
+                      <a:off x="0" y="0"/>
+                      <a:ext cx="5400040" cy="2626360"/>
+                    </a:xfrm>
+                    <a:prstGeom prst="rect">
+                      <a:avLst/>
+                    </a:prstGeom>
+                  </pic:spPr>
+                </pic:pic>
+              </a:graphicData>
+            </a:graphic>
+          </wp:inline>
+        </w:drawing>
+      </w:r>
+    </w:p>
+    <w:p>
+      <w:pPr>
+        <w:rPr>
+          <w:rFonts w:eastAsiaTheme="minorEastAsia"/>
+          <w:color w:val="0070C0"/>
+        </w:rPr>
+      </w:pPr>
+    </w:p>
+    <w:p>
+      <w:pPr>
+        <w:rPr>
+          <w:rFonts w:eastAsiaTheme="minorEastAsia" w:cstheme="minorHAnsi"/>
+          <w:color w:val="0070C0"/>
+        </w:rPr>
+      </w:pPr>
+      <w:r>
+        <w:rPr>
+          <w:rFonts w:eastAsiaTheme="minorEastAsia"/>
+          <w:color w:val="0070C0"/>
+        </w:rPr>
+        <w:t>Assim, é possível conclui que 24K</w:t>
+      </w:r>
+      <w:r>
+        <w:rPr>
+          <w:rFonts w:eastAsiaTheme="minorEastAsia" w:cstheme="minorHAnsi"/>
+          <w:color w:val="0070C0"/>
+        </w:rPr>
+        <w:t>Ω</w:t>
+      </w:r>
+      <w:r>
+        <w:rPr>
+          <w:rFonts w:eastAsiaTheme="minorEastAsia" w:cstheme="minorHAnsi"/>
+          <w:color w:val="0070C0"/>
+        </w:rPr>
+        <w:t xml:space="preserve"> continuou sendo o valor de menor V</w:t>
+      </w:r>
+      <w:r>
+        <w:rPr>
+          <w:rFonts w:eastAsiaTheme="minorEastAsia" w:cstheme="minorHAnsi"/>
+          <w:color w:val="0070C0"/>
+          <w:vertAlign w:val="subscript"/>
+        </w:rPr>
+        <w:t>BD</w:t>
+      </w:r>
+      <w:r>
+        <w:rPr>
+          <w:rFonts w:eastAsiaTheme="minorEastAsia" w:cstheme="minorHAnsi"/>
+          <w:color w:val="0070C0"/>
+        </w:rPr>
+        <w:t xml:space="preserve">. </w:t>
+      </w:r>
+    </w:p>
+    <w:p>
+      <w:pPr>
+        <w:rPr>
+          <w:rFonts w:eastAsiaTheme="minorEastAsia"/>
+          <w:color w:val="0070C0"/>
+        </w:rPr>
+      </w:pPr>
+      <w:r>
+        <w:rPr>
+          <w:rFonts w:eastAsiaTheme="minorEastAsia" w:cstheme="minorHAnsi"/>
+          <w:color w:val="0070C0"/>
+        </w:rPr>
+        <w:t xml:space="preserve">E também foi constatado que partir deste valor, qualquer variação de R1, sendo para valores menores ou maiores de resistência, acarretará em um aumento de </w:t>
+      </w:r>
+      <w:r>
+        <w:rPr>
+          <w:rFonts w:eastAsiaTheme="minorEastAsia" w:cstheme="minorHAnsi"/>
+          <w:color w:val="0070C0"/>
+        </w:rPr>
+        <w:t>V</w:t>
+      </w:r>
+      <w:r>
+        <w:rPr>
+          <w:rFonts w:eastAsiaTheme="minorEastAsia" w:cstheme="minorHAnsi"/>
+          <w:color w:val="0070C0"/>
+          <w:vertAlign w:val="subscript"/>
+        </w:rPr>
+        <w:t>BD</w:t>
+      </w:r>
+      <w:r>
+        <w:rPr>
+          <w:rFonts w:eastAsiaTheme="minorEastAsia" w:cstheme="minorHAnsi"/>
+          <w:color w:val="0070C0"/>
+        </w:rPr>
+        <w:t>.</w:t>
+      </w:r>
+    </w:p>
+    <w:p>
+      <w:pPr>
+        <w:rPr>
+          <w:rFonts w:eastAsiaTheme="minorEastAsia"/>
+          <w:color w:val="0070C0"/>
+        </w:rPr>
+      </w:pPr>
+      <w:r>
+        <w:rPr>
+          <w:rFonts w:eastAsiaTheme="minorEastAsia"/>
+          <w:color w:val="0070C0"/>
+        </w:rPr>
+        <w:t xml:space="preserve"> </w:t>
+      </w:r>
+    </w:p>
+    <w:p>
+      <w:pPr>
+        <w:jc w:val="right"/>
+      </w:pPr>
+    </w:p>
+    <w:p/>
+    <w:p>
+      <w:pPr>
+        <w:rPr>
+          <w:rFonts w:eastAsiaTheme="minorEastAsia"/>
+          <w:vertAlign w:val="subscript"/>
+        </w:rPr>
+      </w:pPr>
     </w:p>
     <w:sectPr>
-      <w:headerReference w:type="default" r:id="rId13"/>
+      <w:headerReference w:type="default" r:id="rId18"/>
       <w:pgSz w:w="11906" w:h="16838"/>
       <w:pgMar w:top="851" w:right="1701" w:bottom="284" w:left="1701" w:header="708" w:footer="708" w:gutter="0"/>
       <w:cols w:space="708"/>
@@ -1818,6 +2753,25 @@
     <w:uiPriority w:val="99"/>
     <w:rsid w:val="008564E1"/>
   </w:style>
+  <w:style w:type="table" w:styleId="Tabelacomgrade">
+    <w:name w:val="Table Grid"/>
+    <w:basedOn w:val="Tabelanormal"/>
+    <w:uiPriority w:val="39"/>
+    <w:rsid w:val="00E26BBB"/>
+    <w:pPr>
+      <w:spacing w:after="0" w:line="240" w:lineRule="auto"/>
+    </w:pPr>
+    <w:tblPr>
+      <w:tblBorders>
+        <w:top w:val="single" w:sz="4" w:space="0" w:color="auto"/>
+        <w:left w:val="single" w:sz="4" w:space="0" w:color="auto"/>
+        <w:bottom w:val="single" w:sz="4" w:space="0" w:color="auto"/>
+        <w:right w:val="single" w:sz="4" w:space="0" w:color="auto"/>
+        <w:insideH w:val="single" w:sz="4" w:space="0" w:color="auto"/>
+        <w:insideV w:val="single" w:sz="4" w:space="0" w:color="auto"/>
+      </w:tblBorders>
+    </w:tblPr>
+  </w:style>
 </w:styles>
 </file>
 

</xml_diff>